<commit_message>
the versioning is crazy
</commit_message>
<xml_diff>
--- a/manuscripts_versions/goc_seagrasses_review_manuscript_v-1.docx
+++ b/manuscripts_versions/goc_seagrasses_review_manuscript_v-1.docx
@@ -9,6 +9,100 @@
           <w:color w:val="000000"/>
           <w:sz w:val="22"/>
           <w:szCs w:val="22"/>
+          <w:lang w:val="en-US"/>
+        </w:rPr>
+      </w:pPr>
+      <w:r>
+        <w:rPr>
+          <w:rFonts w:ascii="Arial" w:eastAsia="Times New Roman" w:hAnsi="Arial" w:cs="Arial"/>
+          <w:color w:val="000000"/>
+          <w:sz w:val="22"/>
+          <w:szCs w:val="22"/>
+          <w:lang w:val="en-US"/>
+        </w:rPr>
+        <w:t xml:space="preserve">TITLE: </w:t>
+      </w:r>
+    </w:p>
+    <w:p>
+      <w:pPr>
+        <w:rPr>
+          <w:rFonts w:ascii="Arial" w:eastAsia="Times New Roman" w:hAnsi="Arial" w:cs="Arial"/>
+          <w:color w:val="000000"/>
+          <w:sz w:val="22"/>
+          <w:szCs w:val="22"/>
+          <w:lang w:val="en-US"/>
+        </w:rPr>
+      </w:pPr>
+    </w:p>
+    <w:p>
+      <w:pPr>
+        <w:rPr>
+          <w:rFonts w:ascii="Arial" w:eastAsia="Times New Roman" w:hAnsi="Arial" w:cs="Arial"/>
+          <w:color w:val="000000"/>
+          <w:sz w:val="22"/>
+          <w:szCs w:val="22"/>
+          <w:lang w:val="en-US"/>
+        </w:rPr>
+      </w:pPr>
+      <w:r>
+        <w:rPr>
+          <w:rFonts w:ascii="Arial" w:eastAsia="Times New Roman" w:hAnsi="Arial" w:cs="Arial"/>
+          <w:color w:val="000000"/>
+          <w:sz w:val="22"/>
+          <w:szCs w:val="22"/>
+          <w:lang w:val="en-US"/>
+        </w:rPr>
+        <w:t>Seagrass Meadows in the Gulf of California</w:t>
+      </w:r>
+    </w:p>
+    <w:p>
+      <w:pPr>
+        <w:rPr>
+          <w:rFonts w:ascii="Arial" w:eastAsia="Times New Roman" w:hAnsi="Arial" w:cs="Arial"/>
+          <w:color w:val="000000"/>
+          <w:sz w:val="22"/>
+          <w:szCs w:val="22"/>
+          <w:lang w:val="en-US"/>
+        </w:rPr>
+      </w:pPr>
+    </w:p>
+    <w:p>
+      <w:pPr>
+        <w:rPr>
+          <w:rFonts w:ascii="Arial" w:eastAsia="Times New Roman" w:hAnsi="Arial" w:cs="Arial"/>
+          <w:color w:val="000000"/>
+          <w:sz w:val="22"/>
+          <w:szCs w:val="22"/>
+        </w:rPr>
+      </w:pPr>
+    </w:p>
+    <w:p>
+      <w:pPr>
+        <w:rPr>
+          <w:rFonts w:ascii="Arial" w:eastAsia="Times New Roman" w:hAnsi="Arial" w:cs="Arial"/>
+          <w:color w:val="000000"/>
+          <w:sz w:val="22"/>
+          <w:szCs w:val="22"/>
+        </w:rPr>
+      </w:pPr>
+    </w:p>
+    <w:p>
+      <w:pPr>
+        <w:rPr>
+          <w:rFonts w:ascii="Arial" w:eastAsia="Times New Roman" w:hAnsi="Arial" w:cs="Arial"/>
+          <w:color w:val="000000"/>
+          <w:sz w:val="22"/>
+          <w:szCs w:val="22"/>
+        </w:rPr>
+      </w:pPr>
+    </w:p>
+    <w:p>
+      <w:pPr>
+        <w:rPr>
+          <w:rFonts w:ascii="Arial" w:eastAsia="Times New Roman" w:hAnsi="Arial" w:cs="Arial"/>
+          <w:color w:val="000000"/>
+          <w:sz w:val="22"/>
+          <w:szCs w:val="22"/>
         </w:rPr>
       </w:pPr>
       <w:r>
@@ -352,7 +446,15 @@
           <w:rFonts w:ascii="Arial" w:eastAsia="Times New Roman" w:hAnsi="Arial" w:cs="Arial"/>
           <w:color w:val="000000"/>
         </w:rPr>
-        <w:t xml:space="preserve">En el Golfo de California, no existe una línea base que brinde un panorama claro del estado de estos ecosistemas, por lo que el presente trabajo pretende asentar un marco de referencia para contribuir a la conservación de los ecosistemas de pastos marinos, resaltando su importancia ecológica, misma que radica principalmente en tres aspectos: i) su papel como ecosistemas costeros clave para la contribución al resguardo de la fauna y la conexión que mantienen con ecosistemas aledaños, ii) su alta productividad y iii) su importancia como sumideros de carbono (Orth </w:t>
+        <w:t xml:space="preserve">En el Golfo de California, no existe una línea base que brinde un panorama claro del estado de estos ecosistemas, por lo que el presente trabajo pretende asentar un marco de referencia para contribuir a la conservación de los ecosistemas de pastos marinos, resaltando su importancia ecológica, misma que radica principalmente en tres aspectos: i) su papel como ecosistemas costeros clave para la contribución al </w:t>
+      </w:r>
+      <w:r>
+        <w:rPr>
+          <w:rFonts w:ascii="Arial" w:eastAsia="Times New Roman" w:hAnsi="Arial" w:cs="Arial"/>
+          <w:color w:val="000000"/>
+        </w:rPr>
+        <w:lastRenderedPageBreak/>
+        <w:t xml:space="preserve">resguardo de la fauna y la conexión que mantienen con ecosistemas aledaños, ii) su alta productividad y iii) su importancia como sumideros de carbono (Orth </w:t>
       </w:r>
       <w:r>
         <w:rPr>
@@ -386,36 +488,6 @@
         </w:rPr>
         <w:t xml:space="preserve"> 2016).</w:t>
       </w:r>
-    </w:p>
-    <w:p>
-      <w:pPr>
-        <w:rPr>
-          <w:rFonts w:ascii="Arial" w:eastAsia="Times New Roman" w:hAnsi="Arial" w:cs="Arial"/>
-          <w:color w:val="000000"/>
-          <w:sz w:val="22"/>
-          <w:szCs w:val="22"/>
-        </w:rPr>
-      </w:pPr>
-    </w:p>
-    <w:p>
-      <w:pPr>
-        <w:rPr>
-          <w:rFonts w:ascii="Arial" w:eastAsia="Times New Roman" w:hAnsi="Arial" w:cs="Arial"/>
-          <w:color w:val="000000"/>
-          <w:sz w:val="22"/>
-          <w:szCs w:val="22"/>
-        </w:rPr>
-      </w:pPr>
-    </w:p>
-    <w:p>
-      <w:pPr>
-        <w:rPr>
-          <w:rFonts w:ascii="Arial" w:eastAsia="Times New Roman" w:hAnsi="Arial" w:cs="Arial"/>
-          <w:color w:val="000000"/>
-          <w:sz w:val="22"/>
-          <w:szCs w:val="22"/>
-        </w:rPr>
-      </w:pPr>
     </w:p>
     <w:p>
       <w:pPr>
@@ -767,6 +839,8 @@
       <w:pPr>
         <w:rPr>
           <w:rFonts w:ascii="Arial" w:eastAsia="Times New Roman" w:hAnsi="Arial" w:cs="Arial"/>
+          <w:b/>
+          <w:bCs/>
           <w:color w:val="000000"/>
           <w:sz w:val="22"/>
           <w:szCs w:val="22"/>
@@ -777,18 +851,21 @@
       <w:r>
         <w:rPr>
           <w:rFonts w:ascii="Arial" w:eastAsia="Times New Roman" w:hAnsi="Arial" w:cs="Arial"/>
+          <w:b/>
+          <w:bCs/>
           <w:color w:val="000000"/>
           <w:sz w:val="22"/>
           <w:szCs w:val="22"/>
           <w:lang w:val="es-ES_tradnl"/>
         </w:rPr>
-        <w:lastRenderedPageBreak/>
         <w:t>Evaluation</w:t>
       </w:r>
       <w:proofErr w:type="spellEnd"/>
       <w:r>
         <w:rPr>
           <w:rFonts w:ascii="Arial" w:eastAsia="Times New Roman" w:hAnsi="Arial" w:cs="Arial"/>
+          <w:b/>
+          <w:bCs/>
           <w:color w:val="000000"/>
           <w:sz w:val="22"/>
           <w:szCs w:val="22"/>
@@ -800,6 +877,8 @@
       <w:r>
         <w:rPr>
           <w:rFonts w:ascii="Arial" w:eastAsia="Times New Roman" w:hAnsi="Arial" w:cs="Arial"/>
+          <w:b/>
+          <w:bCs/>
           <w:color w:val="000000"/>
           <w:sz w:val="22"/>
           <w:szCs w:val="22"/>
@@ -1011,35 +1090,24 @@
           <w:rFonts w:ascii="Times New Roman" w:eastAsia="Times New Roman" w:hAnsi="Times New Roman" w:cs="Times New Roman"/>
           <w:b/>
           <w:bCs/>
-          <w:lang w:val="es-ES_tradnl"/>
-        </w:rPr>
-      </w:pPr>
-      <w:proofErr w:type="spellStart"/>
+          <w:lang w:val="en-US"/>
+        </w:rPr>
+      </w:pPr>
       <w:r>
         <w:rPr>
           <w:rFonts w:ascii="Times New Roman" w:eastAsia="Times New Roman" w:hAnsi="Times New Roman" w:cs="Times New Roman"/>
           <w:b/>
           <w:bCs/>
-          <w:lang w:val="es-ES_tradnl"/>
-        </w:rPr>
-        <w:t>Assessment</w:t>
-      </w:r>
-      <w:proofErr w:type="spellEnd"/>
-      <w:r>
+          <w:lang w:val="en-US"/>
+        </w:rPr>
+        <w:t xml:space="preserve">Assessment variables </w:t>
+      </w:r>
+    </w:p>
+    <w:p>
+      <w:pPr>
         <w:rPr>
           <w:rFonts w:ascii="Times New Roman" w:eastAsia="Times New Roman" w:hAnsi="Times New Roman" w:cs="Times New Roman"/>
-          <w:b/>
-          <w:bCs/>
-          <w:lang w:val="es-ES_tradnl"/>
-        </w:rPr>
-        <w:t xml:space="preserve"> variables </w:t>
-      </w:r>
-    </w:p>
-    <w:p>
-      <w:pPr>
-        <w:rPr>
-          <w:rFonts w:ascii="Times New Roman" w:eastAsia="Times New Roman" w:hAnsi="Times New Roman" w:cs="Times New Roman"/>
-          <w:lang w:val="es-ES_tradnl"/>
+          <w:lang w:val="en-US"/>
         </w:rPr>
       </w:pPr>
     </w:p>
@@ -1200,6 +1268,7 @@
             <w:docPart w:val="C028E414E8328A4DA5C55D0EFFD76418"/>
           </w:placeholder>
         </w:sdtPr>
+        <w:sdtEndPr/>
         <w:sdtContent>
           <w:r>
             <w:rPr>
@@ -1222,6 +1291,7 @@
             <w:docPart w:val="C028E414E8328A4DA5C55D0EFFD76418"/>
           </w:placeholder>
         </w:sdtPr>
+        <w:sdtEndPr/>
         <w:sdtContent>
           <w:r>
             <w:rPr>
@@ -1244,6 +1314,7 @@
             <w:docPart w:val="C028E414E8328A4DA5C55D0EFFD76418"/>
           </w:placeholder>
         </w:sdtPr>
+        <w:sdtEndPr/>
         <w:sdtContent>
           <w:r>
             <w:rPr>
@@ -1531,6 +1602,82 @@
           <w:szCs w:val="22"/>
         </w:rPr>
       </w:pPr>
+      <w:r>
+        <w:rPr>
+          <w:noProof/>
+        </w:rPr>
+        <w:lastRenderedPageBreak/>
+        <w:drawing>
+          <wp:inline distT="0" distB="0" distL="0" distR="0" wp14:anchorId="25012EDF" wp14:editId="390A506F">
+            <wp:extent cx="5943600" cy="4001135"/>
+            <wp:effectExtent l="0" t="0" r="0" b="0"/>
+            <wp:docPr id="1" name="Picture 1"/>
+            <wp:cNvGraphicFramePr>
+              <a:graphicFrameLocks xmlns:a="http://schemas.openxmlformats.org/drawingml/2006/main" noChangeAspect="1"/>
+            </wp:cNvGraphicFramePr>
+            <a:graphic xmlns:a="http://schemas.openxmlformats.org/drawingml/2006/main">
+              <a:graphicData uri="http://schemas.openxmlformats.org/drawingml/2006/picture">
+                <pic:pic xmlns:pic="http://schemas.openxmlformats.org/drawingml/2006/picture">
+                  <pic:nvPicPr>
+                    <pic:cNvPr id="0" name="Picture 1"/>
+                    <pic:cNvPicPr>
+                      <a:picLocks noChangeAspect="1" noChangeArrowheads="1"/>
+                    </pic:cNvPicPr>
+                  </pic:nvPicPr>
+                  <pic:blipFill>
+                    <a:blip r:embed="rId7" cstate="print">
+                      <a:extLst>
+                        <a:ext uri="{28A0092B-C50C-407E-A947-70E740481C1C}">
+                          <a14:useLocalDpi xmlns:a14="http://schemas.microsoft.com/office/drawing/2010/main" val="0"/>
+                        </a:ext>
+                      </a:extLst>
+                    </a:blip>
+                    <a:srcRect/>
+                    <a:stretch>
+                      <a:fillRect/>
+                    </a:stretch>
+                  </pic:blipFill>
+                  <pic:spPr bwMode="auto">
+                    <a:xfrm>
+                      <a:off x="0" y="0"/>
+                      <a:ext cx="5943600" cy="4001135"/>
+                    </a:xfrm>
+                    <a:prstGeom prst="rect">
+                      <a:avLst/>
+                    </a:prstGeom>
+                    <a:noFill/>
+                    <a:ln>
+                      <a:noFill/>
+                    </a:ln>
+                  </pic:spPr>
+                </pic:pic>
+              </a:graphicData>
+            </a:graphic>
+          </wp:inline>
+        </w:drawing>
+      </w:r>
+    </w:p>
+    <w:p>
+      <w:pPr>
+        <w:textAlignment w:val="baseline"/>
+        <w:rPr>
+          <w:rFonts w:ascii="Arial" w:eastAsia="Times New Roman" w:hAnsi="Arial" w:cs="Arial"/>
+          <w:color w:val="000000"/>
+          <w:sz w:val="22"/>
+          <w:szCs w:val="22"/>
+        </w:rPr>
+      </w:pPr>
+    </w:p>
+    <w:p>
+      <w:pPr>
+        <w:textAlignment w:val="baseline"/>
+        <w:rPr>
+          <w:rFonts w:ascii="Arial" w:eastAsia="Times New Roman" w:hAnsi="Arial" w:cs="Arial"/>
+          <w:color w:val="000000"/>
+          <w:sz w:val="22"/>
+          <w:szCs w:val="22"/>
+        </w:rPr>
+      </w:pPr>
     </w:p>
     <w:p>
       <w:pPr>
@@ -1871,6 +2018,7 @@
           <w:docPart w:val="DefaultPlaceholder_-1854013440"/>
         </w:placeholder>
       </w:sdtPr>
+      <w:sdtEndPr/>
       <w:sdtContent>
         <w:p>
           <w:pPr>
@@ -1903,7 +2051,15 @@
               <w:rFonts w:ascii="Calibri" w:hAnsi="Calibri" w:cs="Calibri"/>
               <w:color w:val="000000"/>
             </w:rPr>
-            <w:t>Beas‐Luna, R., Micheli, F., Woodson, C.B., Carr, M., Malone, D., Torre, J., Boch, C., Caselle, J.E., Edwards, M., Freiwald, J., Hamilton, S.L., Hernandez, A., Konar, B., Kroeker, K.J., Lorda, J., Montaño‐Moctezuma, G., Torres‐Moye, G., 2020. Geographic variation in responses of kelp forest communities of the California Current to recent climatic changes. Global Change Biol 26, 6457–6473. https://doi.org/10.1111/gcb.15273</w:t>
+            <w:t xml:space="preserve">Beas‐Luna, R., Micheli, F., Woodson, C.B., Carr, M., Malone, D., Torre, J., Boch, C., Caselle, J.E., Edwards, M., Freiwald, J., Hamilton, S.L., Hernandez, A., Konar, B., Kroeker, K.J., Lorda, J., Montaño‐Moctezuma, G., Torres‐Moye, G., 2020. Geographic variation in responses of kelp </w:t>
+          </w:r>
+          <w:r>
+            <w:rPr>
+              <w:rFonts w:ascii="Calibri" w:hAnsi="Calibri" w:cs="Calibri"/>
+              <w:color w:val="000000"/>
+            </w:rPr>
+            <w:lastRenderedPageBreak/>
+            <w:t>forest communities of the California Current to recent climatic changes. Global Change Biol 26, 6457–6473. https://doi.org/10.1111/gcb.15273</w:t>
           </w:r>
         </w:p>
         <w:p>
@@ -3039,7 +3195,7 @@
         <w:rFonts w:asciiTheme="minorHAnsi" w:eastAsiaTheme="minorHAnsi" w:hAnsiTheme="minorHAnsi" w:cstheme="minorBidi"/>
         <w:sz w:val="24"/>
         <w:szCs w:val="24"/>
-        <w:lang w:val="en-MX" w:eastAsia="en-US" w:bidi="ar-SA"/>
+        <w:lang w:eastAsia="en-US" w:bidi="ar-SA"/>
       </w:rPr>
     </w:rPrDefault>
     <w:pPrDefault/>
@@ -3574,7 +3730,7 @@
   <w:font w:name="Symbol">
     <w:panose1 w:val="05050102010706020507"/>
     <w:charset w:val="02"/>
-    <w:family w:val="decorative"/>
+    <w:family w:val="roman"/>
     <w:pitch w:val="variable"/>
     <w:sig w:usb0="00000000" w:usb1="10000000" w:usb2="00000000" w:usb3="00000000" w:csb0="80000000" w:csb1="00000000"/>
   </w:font>
@@ -3590,35 +3746,35 @@
     <w:charset w:val="00"/>
     <w:family w:val="modern"/>
     <w:pitch w:val="fixed"/>
-    <w:sig w:usb0="E0002AFF" w:usb1="C0007843" w:usb2="00000009" w:usb3="00000000" w:csb0="000001FF" w:csb1="00000000"/>
+    <w:sig w:usb0="E0002EFF" w:usb1="C0007843" w:usb2="00000009" w:usb3="00000000" w:csb0="000001FF" w:csb1="00000000"/>
   </w:font>
   <w:font w:name="Wingdings">
     <w:panose1 w:val="05000000000000000000"/>
-    <w:charset w:val="4D"/>
-    <w:family w:val="decorative"/>
+    <w:charset w:val="02"/>
+    <w:family w:val="auto"/>
     <w:pitch w:val="variable"/>
-    <w:sig w:usb0="00000003" w:usb1="00000000" w:usb2="00000000" w:usb3="00000000" w:csb0="80000001" w:csb1="00000000"/>
+    <w:sig w:usb0="00000000" w:usb1="10000000" w:usb2="00000000" w:usb3="00000000" w:csb0="80000000" w:csb1="00000000"/>
   </w:font>
   <w:font w:name="Calibri">
     <w:panose1 w:val="020F0502020204030204"/>
     <w:charset w:val="00"/>
     <w:family w:val="swiss"/>
     <w:pitch w:val="variable"/>
-    <w:sig w:usb0="E0002AFF" w:usb1="C000247B" w:usb2="00000009" w:usb3="00000000" w:csb0="000001FF" w:csb1="00000000"/>
+    <w:sig w:usb0="E4002EFF" w:usb1="C000247B" w:usb2="00000009" w:usb3="00000000" w:csb0="000001FF" w:csb1="00000000"/>
   </w:font>
   <w:font w:name="Arial">
     <w:panose1 w:val="020B0604020202020204"/>
     <w:charset w:val="00"/>
     <w:family w:val="swiss"/>
     <w:pitch w:val="variable"/>
-    <w:sig w:usb0="E0002AFF" w:usb1="C0007843" w:usb2="00000009" w:usb3="00000000" w:csb0="000001FF" w:csb1="00000000"/>
+    <w:sig w:usb0="E0002EFF" w:usb1="C000785B" w:usb2="00000009" w:usb3="00000000" w:csb0="000001FF" w:csb1="00000000"/>
   </w:font>
   <w:font w:name="Calibri Light">
     <w:panose1 w:val="020F0302020204030204"/>
     <w:charset w:val="00"/>
     <w:family w:val="swiss"/>
     <w:pitch w:val="variable"/>
-    <w:sig w:usb0="E0002AFF" w:usb1="C000247B" w:usb2="00000009" w:usb3="00000000" w:csb0="000001FF" w:csb1="00000000"/>
+    <w:sig w:usb0="E4002EFF" w:usb1="C000247B" w:usb2="00000009" w:usb3="00000000" w:csb0="000001FF" w:csb1="00000000"/>
   </w:font>
 </w:fonts>
 </file>
@@ -3627,6 +3783,7 @@
 <w:settings xmlns:mc="http://schemas.openxmlformats.org/markup-compatibility/2006" xmlns:o="urn:schemas-microsoft-com:office:office" xmlns:r="http://schemas.openxmlformats.org/officeDocument/2006/relationships" xmlns:m="http://schemas.openxmlformats.org/officeDocument/2006/math" xmlns:v="urn:schemas-microsoft-com:vml" xmlns:w10="urn:schemas-microsoft-com:office:word" xmlns:w="http://schemas.openxmlformats.org/wordprocessingml/2006/main" xmlns:w14="http://schemas.microsoft.com/office/word/2010/wordml" xmlns:w15="http://schemas.microsoft.com/office/word/2012/wordml" xmlns:w16cex="http://schemas.microsoft.com/office/word/2018/wordml/cex" xmlns:w16cid="http://schemas.microsoft.com/office/word/2016/wordml/cid" xmlns:w16="http://schemas.microsoft.com/office/word/2018/wordml" xmlns:w16sdtdh="http://schemas.microsoft.com/office/word/2020/wordml/sdtdatahash" xmlns:w16se="http://schemas.microsoft.com/office/word/2015/wordml/symex" xmlns:sl="http://schemas.openxmlformats.org/schemaLibrary/2006/main" mc:Ignorable="w14 w15 w16se w16cid w16 w16cex w16sdtdh">
   <w:view w:val="normal"/>
   <w:defaultTabStop w:val="720"/>
+  <w:hyphenationZone w:val="425"/>
   <w:characterSpacingControl w:val="doNotCompress"/>
   <w:compat>
     <w:useFELayout/>
@@ -3641,6 +3798,8 @@
     <w:rsidRoot w:val="00116E93"/>
     <w:rsid w:val="00116E93"/>
     <w:rsid w:val="002C6006"/>
+    <w:rsid w:val="00763639"/>
+    <w:rsid w:val="009138C4"/>
   </w:rsids>
   <m:mathPr>
     <m:mathFont m:val="Cambria Math"/>
@@ -3655,7 +3814,7 @@
     <m:intLim m:val="subSup"/>
     <m:naryLim m:val="undOvr"/>
   </m:mathPr>
-  <w:themeFontLang w:val="en-MX"/>
+  <w:themeFontLang/>
   <w:clrSchemeMapping w:bg1="light1" w:t1="dark1" w:bg2="light2" w:t2="dark2" w:accent1="accent1" w:accent2="accent2" w:accent3="accent3" w:accent4="accent4" w:accent5="accent5" w:accent6="accent6" w:hyperlink="hyperlink" w:followedHyperlink="followedHyperlink"/>
   <w:decimalSymbol w:val="."/>
   <w:listSeparator w:val=","/>
@@ -3671,7 +3830,7 @@
         <w:rFonts w:asciiTheme="minorHAnsi" w:eastAsiaTheme="minorEastAsia" w:hAnsiTheme="minorHAnsi" w:cstheme="minorBidi"/>
         <w:sz w:val="24"/>
         <w:szCs w:val="24"/>
-        <w:lang w:val="en-MX" w:eastAsia="en-US" w:bidi="ar-SA"/>
+        <w:lang w:eastAsia="en-US" w:bidi="ar-SA"/>
       </w:rPr>
     </w:rPrDefault>
     <w:pPrDefault/>

</xml_diff>